<commit_message>
new resume and project
</commit_message>
<xml_diff>
--- a/src/files/RamanResume.docx
+++ b/src/files/RamanResume.docx
@@ -43,7 +43,7 @@
           <w:highlight w:val="white"/>
           <w:rtl w:val="0"/>
         </w:rPr>
-        <w:t xml:space="preserve">Computer Science student pursuing a Bachelor's Degree at UC Irvine seeking a Software Engineering Internship. Experience with Machine Learning  and Web Development. Valedictorian in High School and made Dean's List for five quarters at UC Irvine.</w:t>
+        <w:t xml:space="preserve">Computer Science student pursuing a Bachelor's Degree at UC Irvine seeking a Software Engineering Internship. Experience with Machine Learning and Web Development. Recently completed a Web Developer Internship where I developed an API to automate support team tasks, and upgraded the customer portal.</w:t>
       </w:r>
     </w:p>
     <w:p>
@@ -108,7 +108,7 @@
           <w:highlight w:val="white"/>
           <w:rtl w:val="0"/>
         </w:rPr>
-        <w:t xml:space="preserve">Tools: MySQL, AWS, Tensorflow, React, Angular, Linux, Django</w:t>
+        <w:t xml:space="preserve">Tools: MySQL, AWS, Tensorflow, React, Angular, Linux, Django, Flask</w:t>
       </w:r>
     </w:p>
     <w:p>
@@ -169,7 +169,7 @@
         <w:tab/>
         <w:tab/>
         <w:tab/>
-        <w:t xml:space="preserve">   June 2020 - Current</w:t>
+        <w:t xml:space="preserve">June 2020 - Sep 2020</w:t>
       </w:r>
     </w:p>
     <w:p>
@@ -195,7 +195,7 @@
           <w:highlight w:val="white"/>
           <w:rtl w:val="0"/>
         </w:rPr>
-        <w:t xml:space="preserve">Maintained and updated user portal from Angular.js to Angular 9.</w:t>
+        <w:t xml:space="preserve">Updated user portal from Angular.js to Angular 9, including redesigning and refactoring features to improve user experience, and fixing bugs reported by users.</w:t>
       </w:r>
     </w:p>
     <w:p>
@@ -221,7 +221,7 @@
           <w:highlight w:val="white"/>
           <w:rtl w:val="0"/>
         </w:rPr>
-        <w:t xml:space="preserve">Wrote Python scripts to automate administrative tasks in Recurly for billing and subscription management, and implemented scripts into a Django App, for billing team to use.</w:t>
+        <w:t xml:space="preserve">Automated support team tasks for billing and server management with Python scripts, and implemented into an admin panel with Django for the support team.</w:t>
       </w:r>
     </w:p>
     <w:p>
@@ -230,7 +230,7 @@
           <w:ilvl w:val="0"/>
           <w:numId w:val="2"/>
         </w:numPr>
-        <w:spacing w:before="0" w:line="278.4" w:lineRule="auto"/>
+        <w:spacing w:after="100" w:before="0" w:line="278.4" w:lineRule="auto"/>
         <w:ind w:left="720" w:hanging="360"/>
         <w:rPr>
           <w:rFonts w:ascii="Century Gothic" w:cs="Century Gothic" w:eastAsia="Century Gothic" w:hAnsi="Century Gothic"/>
@@ -248,96 +248,7 @@
           <w:highlight w:val="white"/>
           <w:rtl w:val="0"/>
         </w:rPr>
-        <w:t xml:space="preserve">Participated in an Agile Software Development Cycle. </w:t>
-      </w:r>
-    </w:p>
-    <w:p>
-      <w:pPr>
-        <w:spacing w:before="0" w:line="278.4" w:lineRule="auto"/>
-        <w:rPr>
-          <w:rFonts w:ascii="Century Gothic" w:cs="Century Gothic" w:eastAsia="Century Gothic" w:hAnsi="Century Gothic"/>
-          <w:sz w:val="21"/>
-          <w:szCs w:val="21"/>
-          <w:highlight w:val="white"/>
-        </w:rPr>
-      </w:pPr>
-      <w:r>
-        <w:rPr>
-          <w:rFonts w:ascii="Century Gothic" w:cs="Century Gothic" w:eastAsia="Century Gothic" w:hAnsi="Century Gothic"/>
-          <w:b w:val="1"/>
-          <w:sz w:val="21"/>
-          <w:szCs w:val="21"/>
-          <w:highlight w:val="white"/>
-          <w:rtl w:val="0"/>
-        </w:rPr>
-        <w:t xml:space="preserve">Instructor</w:t>
-      </w:r>
-      <w:r>
-        <w:rPr>
-          <w:rFonts w:ascii="Century Gothic" w:cs="Century Gothic" w:eastAsia="Century Gothic" w:hAnsi="Century Gothic"/>
-          <w:sz w:val="21"/>
-          <w:szCs w:val="21"/>
-          <w:highlight w:val="white"/>
-          <w:rtl w:val="0"/>
-        </w:rPr>
-        <w:t xml:space="preserve">, TechKnowHow Inc., Foster City, CA</w:t>
-        <w:tab/>
-        <w:tab/>
-        <w:tab/>
-        <w:tab/>
-        <w:t xml:space="preserve">       June 2019 - August 2019</w:t>
-      </w:r>
-    </w:p>
-    <w:p>
-      <w:pPr>
-        <w:numPr>
-          <w:ilvl w:val="0"/>
-          <w:numId w:val="6"/>
-        </w:numPr>
-        <w:shd w:fill="ffffff" w:val="clear"/>
-        <w:spacing w:before="0" w:line="278.4" w:lineRule="auto"/>
-        <w:ind w:left="720" w:hanging="360"/>
-        <w:rPr>
-          <w:rFonts w:ascii="Century Gothic" w:cs="Century Gothic" w:eastAsia="Century Gothic" w:hAnsi="Century Gothic"/>
-          <w:color w:val="000000"/>
-          <w:highlight w:val="white"/>
-        </w:rPr>
-      </w:pPr>
-      <w:r>
-        <w:rPr>
-          <w:rFonts w:ascii="Century Gothic" w:cs="Century Gothic" w:eastAsia="Century Gothic" w:hAnsi="Century Gothic"/>
-          <w:sz w:val="21"/>
-          <w:szCs w:val="21"/>
-          <w:highlight w:val="white"/>
-          <w:rtl w:val="0"/>
-        </w:rPr>
-        <w:t xml:space="preserve">Lead and Assistant Instructor for Java, Python, and Advanced Python Classes.</w:t>
-      </w:r>
-    </w:p>
-    <w:p>
-      <w:pPr>
-        <w:numPr>
-          <w:ilvl w:val="0"/>
-          <w:numId w:val="6"/>
-        </w:numPr>
-        <w:shd w:fill="ffffff" w:val="clear"/>
-        <w:spacing w:after="100" w:before="0" w:lineRule="auto"/>
-        <w:ind w:left="720" w:hanging="360"/>
-        <w:rPr>
-          <w:rFonts w:ascii="Century Gothic" w:cs="Century Gothic" w:eastAsia="Century Gothic" w:hAnsi="Century Gothic"/>
-          <w:color w:val="000000"/>
-          <w:highlight w:val="white"/>
-        </w:rPr>
-      </w:pPr>
-      <w:r>
-        <w:rPr>
-          <w:rFonts w:ascii="Century Gothic" w:cs="Century Gothic" w:eastAsia="Century Gothic" w:hAnsi="Century Gothic"/>
-          <w:sz w:val="21"/>
-          <w:szCs w:val="21"/>
-          <w:highlight w:val="white"/>
-          <w:rtl w:val="0"/>
-        </w:rPr>
-        <w:t xml:space="preserve">Taught 10+ students per week with no coding experience fundamentals of programming with Tkinter and Processing. Students finished camp with ability to program personal games.</w:t>
+        <w:t xml:space="preserve">Developed a prototype of an internal RESTful API with Flask for managing servers rented by customers, including features such as rebooting servers or obtaining usage information.</w:t>
       </w:r>
       <w:r>
         <w:rPr>
@@ -472,7 +383,7 @@
           <w:highlight w:val="white"/>
           <w:rtl w:val="0"/>
         </w:rPr>
-        <w:t xml:space="preserve">Coursework in Python and C++, Data Structures, Data Management and Machine Learning. Currently enrolled in Analysis of Algorithms and System Design.</w:t>
+        <w:t xml:space="preserve">Coursework in Data Structures, Data Management, Analysis of Algorithms, Principles in System Design, and Machine Learning.</w:t>
       </w:r>
     </w:p>
     <w:p>
@@ -605,7 +516,7 @@
           <w:highlight w:val="white"/>
           <w:rtl w:val="0"/>
         </w:rPr>
-        <w:t xml:space="preserve">Designed and hosted SQL server on AWS to store course/professor reviews, and created backend routes to query from server with Express. </w:t>
+        <w:t xml:space="preserve">Designed and hosted SQL server on AWS to store course/professor reviews, and created backend routes to query server with Express. </w:t>
       </w:r>
     </w:p>
     <w:p>
@@ -633,7 +544,7 @@
           <w:highlight w:val="white"/>
           <w:rtl w:val="0"/>
         </w:rPr>
-        <w:t xml:space="preserve">Helped scrape the UCI catalogue for courses and faculty to create ElasticSearch indexes.</w:t>
+        <w:t xml:space="preserve">Helped scrape the UCI catalogue with BeautifulSoup to create ElasticSearch indexes.</w:t>
       </w:r>
     </w:p>
     <w:p>
@@ -712,7 +623,7 @@
           <w:highlight w:val="white"/>
           <w:rtl w:val="0"/>
         </w:rPr>
-        <w:t xml:space="preserve">Collaborated with team of four to develop mobile application that takes picture of food, and informs the user of what allergens the food may contain.</w:t>
+        <w:t xml:space="preserve">Collaborated with team of four to develop a mobile application that informs the user of what allergens the food may contain.</w:t>
       </w:r>
     </w:p>
     <w:p>
@@ -740,7 +651,7 @@
           <w:highlight w:val="white"/>
           <w:rtl w:val="0"/>
         </w:rPr>
-        <w:t xml:space="preserve">Connected front-end and back-end with our API, and helped design the API routes.</w:t>
+        <w:t xml:space="preserve">Designed the API calls and routes for determining allergens, and implementing camera and backend routes into front-end.</w:t>
       </w:r>
     </w:p>
     <w:p>
@@ -851,7 +762,7 @@
           <w:highlight w:val="white"/>
           <w:rtl w:val="0"/>
         </w:rPr>
-        <w:t xml:space="preserve">Trained a Sentiment Analysis Model on a Movie Review Dataset in Python.</w:t>
+        <w:t xml:space="preserve">Trained a Sentiment Analysis Model on Rotten Tomatoes’ Movie Review Data in Python.</w:t>
       </w:r>
     </w:p>
     <w:p>
@@ -1550,120 +1461,6 @@
       </w:rPr>
     </w:lvl>
   </w:abstractNum>
-  <w:abstractNum w:abstractNumId="6">
-    <w:lvl w:ilvl="0">
-      <w:start w:val="1"/>
-      <w:numFmt w:val="bullet"/>
-      <w:lvlText w:val="●"/>
-      <w:lvlJc w:val="left"/>
-      <w:pPr>
-        <w:ind w:left="720" w:hanging="360"/>
-      </w:pPr>
-      <w:rPr>
-        <w:rFonts w:ascii="Arial" w:cs="Arial" w:eastAsia="Arial" w:hAnsi="Arial"/>
-        <w:color w:val="464c50"/>
-        <w:sz w:val="21"/>
-        <w:szCs w:val="21"/>
-        <w:u w:val="none"/>
-      </w:rPr>
-    </w:lvl>
-    <w:lvl w:ilvl="1">
-      <w:start w:val="1"/>
-      <w:numFmt w:val="bullet"/>
-      <w:lvlText w:val="○"/>
-      <w:lvlJc w:val="left"/>
-      <w:pPr>
-        <w:ind w:left="1440" w:hanging="360"/>
-      </w:pPr>
-      <w:rPr>
-        <w:u w:val="none"/>
-      </w:rPr>
-    </w:lvl>
-    <w:lvl w:ilvl="2">
-      <w:start w:val="1"/>
-      <w:numFmt w:val="bullet"/>
-      <w:lvlText w:val="■"/>
-      <w:lvlJc w:val="left"/>
-      <w:pPr>
-        <w:ind w:left="2160" w:hanging="360"/>
-      </w:pPr>
-      <w:rPr>
-        <w:u w:val="none"/>
-      </w:rPr>
-    </w:lvl>
-    <w:lvl w:ilvl="3">
-      <w:start w:val="1"/>
-      <w:numFmt w:val="bullet"/>
-      <w:lvlText w:val="●"/>
-      <w:lvlJc w:val="left"/>
-      <w:pPr>
-        <w:ind w:left="2880" w:hanging="360"/>
-      </w:pPr>
-      <w:rPr>
-        <w:u w:val="none"/>
-      </w:rPr>
-    </w:lvl>
-    <w:lvl w:ilvl="4">
-      <w:start w:val="1"/>
-      <w:numFmt w:val="bullet"/>
-      <w:lvlText w:val="○"/>
-      <w:lvlJc w:val="left"/>
-      <w:pPr>
-        <w:ind w:left="3600" w:hanging="360"/>
-      </w:pPr>
-      <w:rPr>
-        <w:u w:val="none"/>
-      </w:rPr>
-    </w:lvl>
-    <w:lvl w:ilvl="5">
-      <w:start w:val="1"/>
-      <w:numFmt w:val="bullet"/>
-      <w:lvlText w:val="■"/>
-      <w:lvlJc w:val="left"/>
-      <w:pPr>
-        <w:ind w:left="4320" w:hanging="360"/>
-      </w:pPr>
-      <w:rPr>
-        <w:u w:val="none"/>
-      </w:rPr>
-    </w:lvl>
-    <w:lvl w:ilvl="6">
-      <w:start w:val="1"/>
-      <w:numFmt w:val="bullet"/>
-      <w:lvlText w:val="●"/>
-      <w:lvlJc w:val="left"/>
-      <w:pPr>
-        <w:ind w:left="5040" w:hanging="360"/>
-      </w:pPr>
-      <w:rPr>
-        <w:u w:val="none"/>
-      </w:rPr>
-    </w:lvl>
-    <w:lvl w:ilvl="7">
-      <w:start w:val="1"/>
-      <w:numFmt w:val="bullet"/>
-      <w:lvlText w:val="○"/>
-      <w:lvlJc w:val="left"/>
-      <w:pPr>
-        <w:ind w:left="5760" w:hanging="360"/>
-      </w:pPr>
-      <w:rPr>
-        <w:u w:val="none"/>
-      </w:rPr>
-    </w:lvl>
-    <w:lvl w:ilvl="8">
-      <w:start w:val="1"/>
-      <w:numFmt w:val="bullet"/>
-      <w:lvlText w:val="■"/>
-      <w:lvlJc w:val="left"/>
-      <w:pPr>
-        <w:ind w:left="6480" w:hanging="360"/>
-      </w:pPr>
-      <w:rPr>
-        <w:u w:val="none"/>
-      </w:rPr>
-    </w:lvl>
-  </w:abstractNum>
   <w:num w:numId="1">
     <w:abstractNumId w:val="1"/>
   </w:num>
@@ -1678,9 +1475,6 @@
   </w:num>
   <w:num w:numId="5">
     <w:abstractNumId w:val="5"/>
-  </w:num>
-  <w:num w:numId="6">
-    <w:abstractNumId w:val="6"/>
   </w:num>
 </w:numbering>
 </file>

</xml_diff>